<commit_message>
Adjusted CRC to turn 0 to 1
</commit_message>
<xml_diff>
--- a/documentation/Protocol v11 met patrick notities.docx
+++ b/documentation/Protocol v11 met patrick notities.docx
@@ -142,13 +142,13 @@
       <w:pPr>
         <w:rPr>
           <w:b/>
-          <w:lang w:val="nl-NL"/>
-        </w:rPr>
-      </w:pPr>
-      <w:r>
-        <w:rPr>
-          <w:b/>
-          <w:lang w:val="nl-NL"/>
+          <w:lang w:val="en-GB"/>
+        </w:rPr>
+      </w:pPr>
+      <w:r>
+        <w:rPr>
+          <w:b/>
+          <w:lang w:val="en-GB"/>
         </w:rPr>
         <w:t>Example CRC:</w:t>
       </w:r>
@@ -162,7 +162,7 @@
       <w:r>
         <w:rPr>
           <w:b/>
-          <w:lang w:val="nl-NL"/>
+          <w:lang w:val="en-GB"/>
         </w:rPr>
         <w:tab/>
       </w:r>
@@ -177,42 +177,28 @@
         <w:rPr>
           <w:lang w:val="en-GB"/>
         </w:rPr>
-        <w:t>&lt;y</w:t>
+        <w:t>&lt;y8:y1&gt;</w:t>
       </w:r>
       <w:r>
         <w:rPr>
           <w:lang w:val="en-GB"/>
         </w:rPr>
-        <w:t>8:y1</w:t>
-      </w:r>
-      <w:r>
-        <w:rPr>
+        <w:t xml:space="preserve"> </w:t>
+      </w:r>
+      <w:r>
+        <w:rPr>
+          <w:b/>
           <w:lang w:val="en-GB"/>
         </w:rPr>
-        <w:t>&gt;</w:t>
-      </w:r>
-      <w:r>
-        <w:rPr>
+        <w:t>=&gt;</w:t>
+      </w:r>
+      <w:r>
+        <w:rPr>
+          <w:b/>
           <w:lang w:val="en-GB"/>
         </w:rPr>
-        <w:t xml:space="preserve"> </w:t>
-      </w:r>
-      <w:r>
-        <w:rPr>
-          <w:b/>
-          <w:lang w:val="en-GB"/>
-        </w:rPr>
-        <w:t>=&gt;</w:t>
-      </w:r>
-      <w:r>
-        <w:rPr>
-          <w:b/>
-          <w:lang w:val="en-GB"/>
-        </w:rPr>
         <w:t xml:space="preserve"> CRC functie =&gt; commando+CRC functie(commando)</w:t>
       </w:r>
-      <w:bookmarkStart w:id="1" w:name="_GoBack"/>
-      <w:bookmarkEnd w:id="1"/>
     </w:p>
     <w:p>
       <w:pPr>
@@ -775,7 +761,14 @@
               <w:rPr>
                 <w:lang w:val="nl-NL"/>
               </w:rPr>
-              <w:t>mag positief of negatief zijn (afhankelijk van checkbox voor  draairichting encoder)</w:t>
+              <w:t xml:space="preserve">mag positief of negatief zijn (afhankelijk van </w:t>
+            </w:r>
+            <w:r>
+              <w:rPr>
+                <w:lang w:val="nl-NL"/>
+              </w:rPr>
+              <w:lastRenderedPageBreak/>
+              <w:t>checkbox voor  draairichting encoder)</w:t>
             </w:r>
           </w:p>
         </w:tc>
@@ -801,6 +794,7 @@
               <w:rPr>
                 <w:lang w:val="nl-NL"/>
               </w:rPr>
+              <w:lastRenderedPageBreak/>
               <w:t>Sturen van maximaal hoeveelheid stappen die gemist mogen worden</w:t>
             </w:r>
           </w:p>
@@ -1015,31 +1009,49 @@
                 <w:lang w:val="nl-NL"/>
               </w:rPr>
             </w:pPr>
-            <w:commentRangeStart w:id="2"/>
+            <w:commentRangeStart w:id="1"/>
             <w:r>
               <w:rPr>
                 <w:highlight w:val="yellow"/>
                 <w:lang w:val="nl-NL"/>
               </w:rPr>
-              <w:t xml:space="preserve">Disable van de </w:t>
-            </w:r>
-            <w:r>
+              <w:t>Disable van de stappenmotor als deze niet aanwezig is/ niet gebruikt wordt.</w:t>
+            </w:r>
+          </w:p>
+        </w:tc>
+        <w:tc>
+          <w:tcPr>
+            <w:tcW w:w="1434" w:type="dxa"/>
+            <w:tcBorders>
+              <w:top w:val="single" w:sz="4" w:space="0" w:color="auto"/>
+              <w:bottom w:val="single" w:sz="4" w:space="0" w:color="auto"/>
+              <w:right w:val="single" w:sz="4" w:space="0" w:color="auto"/>
+            </w:tcBorders>
+          </w:tcPr>
+          <w:p>
+            <w:pPr>
+              <w:cnfStyle w:val="000000000000" w:firstRow="0" w:lastRow="0" w:firstColumn="0" w:lastColumn="0" w:oddVBand="0" w:evenVBand="0" w:oddHBand="0" w:evenHBand="0" w:firstRowFirstColumn="0" w:firstRowLastColumn="0" w:lastRowFirstColumn="0" w:lastRowLastColumn="0"/>
               <w:rPr>
                 <w:highlight w:val="yellow"/>
                 <w:lang w:val="nl-NL"/>
               </w:rPr>
-              <w:lastRenderedPageBreak/>
-              <w:t>stappenmotor als deze niet aanwezig is/ niet gebruikt wordt.</w:t>
-            </w:r>
-          </w:p>
-        </w:tc>
-        <w:tc>
-          <w:tcPr>
-            <w:tcW w:w="1434" w:type="dxa"/>
-            <w:tcBorders>
-              <w:top w:val="single" w:sz="4" w:space="0" w:color="auto"/>
-              <w:bottom w:val="single" w:sz="4" w:space="0" w:color="auto"/>
-              <w:right w:val="single" w:sz="4" w:space="0" w:color="auto"/>
+            </w:pPr>
+            <w:r>
+              <w:rPr>
+                <w:highlight w:val="yellow"/>
+                <w:lang w:val="nl-NL"/>
+              </w:rPr>
+              <w:t>&lt;a0A&gt;</w:t>
+            </w:r>
+          </w:p>
+        </w:tc>
+        <w:tc>
+          <w:tcPr>
+            <w:tcW w:w="1763" w:type="dxa"/>
+            <w:tcBorders>
+              <w:top w:val="single" w:sz="4" w:space="0" w:color="auto"/>
+              <w:left w:val="single" w:sz="4" w:space="0" w:color="auto"/>
+              <w:bottom w:val="single" w:sz="4" w:space="0" w:color="auto"/>
             </w:tcBorders>
           </w:tcPr>
           <w:p>
@@ -1055,14 +1067,13 @@
                 <w:highlight w:val="yellow"/>
                 <w:lang w:val="nl-NL"/>
               </w:rPr>
-              <w:lastRenderedPageBreak/>
-              <w:t>&lt;a0A&gt;</w:t>
-            </w:r>
-          </w:p>
-        </w:tc>
-        <w:tc>
-          <w:tcPr>
-            <w:tcW w:w="1763" w:type="dxa"/>
+              <w:t>&lt;15:0&gt;#</w:t>
+            </w:r>
+          </w:p>
+        </w:tc>
+        <w:tc>
+          <w:tcPr>
+            <w:tcW w:w="3636" w:type="dxa"/>
             <w:tcBorders>
               <w:top w:val="single" w:sz="4" w:space="0" w:color="auto"/>
               <w:left w:val="single" w:sz="4" w:space="0" w:color="auto"/>
@@ -1082,48 +1093,14 @@
                 <w:highlight w:val="yellow"/>
                 <w:lang w:val="nl-NL"/>
               </w:rPr>
-              <w:t>&lt;15:0&gt;#</w:t>
-            </w:r>
-          </w:p>
-        </w:tc>
-        <w:tc>
-          <w:tcPr>
-            <w:tcW w:w="3636" w:type="dxa"/>
-            <w:tcBorders>
-              <w:top w:val="single" w:sz="4" w:space="0" w:color="auto"/>
-              <w:left w:val="single" w:sz="4" w:space="0" w:color="auto"/>
-              <w:bottom w:val="single" w:sz="4" w:space="0" w:color="auto"/>
-            </w:tcBorders>
-          </w:tcPr>
-          <w:p>
-            <w:pPr>
-              <w:cnfStyle w:val="000000000000" w:firstRow="0" w:lastRow="0" w:firstColumn="0" w:lastColumn="0" w:oddVBand="0" w:evenVBand="0" w:oddHBand="0" w:evenHBand="0" w:firstRowFirstColumn="0" w:firstRowLastColumn="0" w:lastRowFirstColumn="0" w:lastRowLastColumn="0"/>
-              <w:rPr>
-                <w:highlight w:val="yellow"/>
-                <w:lang w:val="nl-NL"/>
-              </w:rPr>
-            </w:pPr>
-            <w:r>
-              <w:rPr>
-                <w:highlight w:val="yellow"/>
-                <w:lang w:val="nl-NL"/>
-              </w:rPr>
-              <w:t xml:space="preserve">Let op, de kleine a is het commando! </w:t>
-            </w:r>
-            <w:r>
-              <w:rPr>
-                <w:highlight w:val="yellow"/>
-                <w:lang w:val="nl-NL"/>
-              </w:rPr>
-              <w:lastRenderedPageBreak/>
-              <w:t>0 is disable, 1 is enable.</w:t>
-            </w:r>
-            <w:commentRangeEnd w:id="2"/>
+              <w:t>Let op, de kleine a is het commando! 0 is disable, 1 is enable.</w:t>
+            </w:r>
+            <w:commentRangeEnd w:id="1"/>
             <w:r>
               <w:rPr>
                 <w:rStyle w:val="CommentReference"/>
               </w:rPr>
-              <w:commentReference w:id="2"/>
+              <w:commentReference w:id="1"/>
             </w:r>
           </w:p>
         </w:tc>
@@ -1152,7 +1129,6 @@
               <w:rPr>
                 <w:lang w:val="nl-NL"/>
               </w:rPr>
-              <w:lastRenderedPageBreak/>
               <w:t>Sturen van positieve draairichting van stappen motor</w:t>
             </w:r>
           </w:p>
@@ -1247,7 +1223,7 @@
                 <w:lang w:val="nl-NL"/>
               </w:rPr>
             </w:pPr>
-            <w:commentRangeStart w:id="3"/>
+            <w:commentRangeStart w:id="2"/>
             <w:r>
               <w:rPr>
                 <w:lang w:val="nl-NL"/>
@@ -1320,12 +1296,12 @@
             <w:r>
               <w:t>X= dwelltime in seconds, float</w:t>
             </w:r>
-            <w:commentRangeEnd w:id="3"/>
+            <w:commentRangeEnd w:id="2"/>
             <w:r>
               <w:rPr>
                 <w:rStyle w:val="CommentReference"/>
               </w:rPr>
-              <w:commentReference w:id="3"/>
+              <w:commentReference w:id="2"/>
             </w:r>
           </w:p>
         </w:tc>
@@ -1648,7 +1624,7 @@
                 <w:lang w:val="nl-NL"/>
               </w:rPr>
             </w:pPr>
-            <w:commentRangeStart w:id="4"/>
+            <w:commentRangeStart w:id="3"/>
             <w:r>
               <w:rPr>
                 <w:highlight w:val="yellow"/>
@@ -1734,12 +1710,12 @@
               </w:rPr>
               <w:t>X= feedrate RPM, floating point, moet positief zijn.</w:t>
             </w:r>
-            <w:commentRangeEnd w:id="4"/>
+            <w:commentRangeEnd w:id="3"/>
             <w:r>
               <w:rPr>
                 <w:rStyle w:val="CommentReference"/>
               </w:rPr>
-              <w:commentReference w:id="4"/>
+              <w:commentReference w:id="3"/>
             </w:r>
           </w:p>
         </w:tc>
@@ -2034,7 +2010,14 @@
               <w:rPr>
                 <w:lang w:val="nl-NL"/>
               </w:rPr>
-              <w:t>Het woord “FAULT” komt terug van STM32 als niet alle benodigde parameters gestuurd zijn. De A na het woord FAULT doet er niet toe. STM32 zal “done:” sturen als de beweging gereed is. De R na het $ teken is het command_id, integer, optioneel, alleen als gebufferde commando’s gestuurd zijn met een command_id.</w:t>
+              <w:t xml:space="preserve">Het woord “FAULT” komt terug van STM32 als niet alle benodigde parameters gestuurd zijn. De A na het woord FAULT doet er niet toe. STM32 zal “done:” sturen als de beweging gereed is. De R na het $ teken is het command_id, integer, optioneel, alleen als gebufferde commando’s gestuurd zijn met een </w:t>
+            </w:r>
+            <w:r>
+              <w:rPr>
+                <w:lang w:val="nl-NL"/>
+              </w:rPr>
+              <w:lastRenderedPageBreak/>
+              <w:t>command_id.</w:t>
             </w:r>
           </w:p>
         </w:tc>
@@ -2060,6 +2043,7 @@
               <w:rPr>
                 <w:lang w:val="nl-NL"/>
               </w:rPr>
+              <w:lastRenderedPageBreak/>
               <w:t>Stuur alleen een step upgrade. Wordt gebruikt als alle parameters al gestuurd zijn naar een stappen motor</w:t>
             </w:r>
           </w:p>
@@ -2100,19 +2084,19 @@
               </w:rPr>
               <w:t>&lt;</w:t>
             </w:r>
-            <w:commentRangeStart w:id="5"/>
+            <w:commentRangeStart w:id="4"/>
             <w:r>
               <w:rPr>
                 <w:highlight w:val="yellow"/>
               </w:rPr>
               <w:t>qX;Y;Z;W;A&gt;</w:t>
             </w:r>
-            <w:commentRangeEnd w:id="5"/>
+            <w:commentRangeEnd w:id="4"/>
             <w:r>
               <w:rPr>
                 <w:rStyle w:val="CommentReference"/>
               </w:rPr>
-              <w:commentReference w:id="5"/>
+              <w:commentReference w:id="4"/>
             </w:r>
           </w:p>
         </w:tc>
@@ -2264,14 +2248,7 @@
               <w:rPr>
                 <w:lang w:val="nl-NL"/>
               </w:rPr>
-              <w:t xml:space="preserve">X=homing richting. Integer kan 1 of 2 zijn. 1= homing op linker stopswitch. 2= homing op rechter stopswitch. STM32 start niet direct met homing. Hiervoor moet eerst &lt;kFAULTA&gt; </w:t>
-            </w:r>
-            <w:r>
-              <w:rPr>
-                <w:lang w:val="nl-NL"/>
-              </w:rPr>
-              <w:lastRenderedPageBreak/>
-              <w:t>gestuurd worden.</w:t>
+              <w:t>X=homing richting. Integer kan 1 of 2 zijn. 1= homing op linker stopswitch. 2= homing op rechter stopswitch. STM32 start niet direct met homing. Hiervoor moet eerst &lt;kFAULTA&gt; gestuurd worden.</w:t>
             </w:r>
           </w:p>
         </w:tc>
@@ -2297,7 +2274,6 @@
               <w:rPr>
                 <w:lang w:val="nl-NL"/>
               </w:rPr>
-              <w:lastRenderedPageBreak/>
               <w:t>Vraag software versie op</w:t>
             </w:r>
           </w:p>
@@ -2753,7 +2729,14 @@
               <w:rPr>
                 <w:lang w:val="nl-NL"/>
               </w:rPr>
-              <w:t>rand. Als geen stopswitch dan 0. Anders integer waarde 1 t/m 7.</w:t>
+              <w:t xml:space="preserve">rand. Als geen stopswitch dan 0. Anders </w:t>
+            </w:r>
+            <w:r>
+              <w:rPr>
+                <w:lang w:val="nl-NL"/>
+              </w:rPr>
+              <w:lastRenderedPageBreak/>
+              <w:t>integer waarde 1 t/m 7.</w:t>
             </w:r>
           </w:p>
           <w:p>
@@ -2843,14 +2826,7 @@
               <w:rPr>
                 <w:lang w:val="nl-NL"/>
               </w:rPr>
-              <w:t xml:space="preserve"> het aantal genomen homing stappen </w:t>
-            </w:r>
-            <w:r>
-              <w:rPr>
-                <w:lang w:val="nl-NL"/>
-              </w:rPr>
-              <w:lastRenderedPageBreak/>
-              <w:t>gegeven.</w:t>
+              <w:t xml:space="preserve"> het aantal genomen homing stappen gegeven.</w:t>
             </w:r>
             <w:r>
               <w:rPr>
@@ -2939,6 +2915,15 @@
         </w:rPr>
         <w:br w:type="page"/>
       </w:r>
+      <w:r>
+        <w:rPr>
+          <w:lang w:val="nl-NL"/>
+        </w:rPr>
+        <w:lastRenderedPageBreak/>
+        <w:t>&lt;q32641&gt;</w:t>
+      </w:r>
+      <w:bookmarkStart w:id="5" w:name="_GoBack"/>
+      <w:bookmarkEnd w:id="5"/>
     </w:p>
     <w:p>
       <w:pPr>
@@ -3239,172 +3224,524 @@
           <w:b/>
           <w:lang w:val="nl-NL"/>
         </w:rPr>
+        <w:t>Gedrag bij stopswitch</w:t>
+      </w:r>
+    </w:p>
+    <w:p>
+      <w:pPr>
+        <w:rPr>
+          <w:lang w:val="nl-NL"/>
+        </w:rPr>
+      </w:pPr>
+      <w:r>
+        <w:rPr>
+          <w:lang w:val="nl-NL"/>
+        </w:rPr>
+        <w:t>Als een stopswitch geraakt is dan wordt het gehele programma</w:t>
+      </w:r>
+      <w:r>
+        <w:rPr>
+          <w:lang w:val="nl-NL"/>
+        </w:rPr>
+        <w:t xml:space="preserve"> en gebufferde commando’s</w:t>
+      </w:r>
+      <w:r>
+        <w:rPr>
+          <w:lang w:val="nl-NL"/>
+        </w:rPr>
+        <w:t xml:space="preserve"> vergeten. Alle parameters uit tabel 1 zoals stappen per omwenteling</w:t>
+      </w:r>
+      <w:r>
+        <w:rPr>
+          <w:lang w:val="nl-NL"/>
+        </w:rPr>
+        <w:t>, maximale snelheid etc.</w:t>
+      </w:r>
+      <w:r>
+        <w:rPr>
+          <w:lang w:val="nl-NL"/>
+        </w:rPr>
+        <w:t xml:space="preserve"> moeten opnieuw gestuurd worden.</w:t>
+      </w:r>
+    </w:p>
+    <w:p>
+      <w:pPr>
+        <w:rPr>
+          <w:lang w:val="nl-NL"/>
+        </w:rPr>
+      </w:pPr>
+    </w:p>
+    <w:p>
+      <w:pPr>
+        <w:rPr>
+          <w:b/>
+          <w:lang w:val="en-GB"/>
+        </w:rPr>
+      </w:pPr>
+      <w:r>
+        <w:rPr>
+          <w:b/>
+          <w:lang w:val="en-GB"/>
+        </w:rPr>
+        <w:t>CRC routine in Delphi</w:t>
+      </w:r>
+    </w:p>
+    <w:p>
+      <w:pPr>
+        <w:rPr>
+          <w:b/>
+        </w:rPr>
+      </w:pPr>
+      <w:r>
+        <w:rPr>
+          <w:b/>
+        </w:rPr>
+        <w:t>VAR crctable16 : array [0..255] of uInt16;</w:t>
+      </w:r>
+    </w:p>
+    <w:p>
+      <w:pPr>
+        <w:rPr>
+          <w:b/>
+        </w:rPr>
+      </w:pPr>
+      <w:r>
+        <w:rPr>
+          <w:b/>
+        </w:rPr>
+        <w:t>const generator:uInt16  = $1021;</w:t>
+      </w:r>
+    </w:p>
+    <w:p>
+      <w:pPr>
+        <w:rPr>
+          <w:b/>
+        </w:rPr>
+      </w:pPr>
+    </w:p>
+    <w:p>
+      <w:pPr>
+        <w:rPr>
+          <w:b/>
+        </w:rPr>
+      </w:pPr>
+    </w:p>
+    <w:p>
+      <w:pPr>
+        <w:rPr>
+          <w:b/>
+        </w:rPr>
+      </w:pPr>
+      <w:r>
+        <w:rPr>
+          <w:b/>
+        </w:rPr>
+        <w:t>function CRC_CCITT(aMsg:pointer;  MsgLength:integer ): boolean;</w:t>
+      </w:r>
+    </w:p>
+    <w:p>
+      <w:pPr>
+        <w:rPr>
+          <w:b/>
+        </w:rPr>
+      </w:pPr>
+      <w:r>
+        <w:rPr>
+          <w:b/>
+        </w:rPr>
+        <w:t>VAR Index:byte;</w:t>
+      </w:r>
+    </w:p>
+    <w:p>
+      <w:pPr>
+        <w:rPr>
+          <w:b/>
+        </w:rPr>
+      </w:pPr>
+      <w:r>
+        <w:rPr>
+          <w:b/>
+        </w:rPr>
+        <w:t xml:space="preserve">    pMsg : PByte;</w:t>
+      </w:r>
+    </w:p>
+    <w:p>
+      <w:pPr>
+        <w:rPr>
+          <w:b/>
+        </w:rPr>
+      </w:pPr>
+      <w:r>
+        <w:rPr>
+          <w:b/>
+        </w:rPr>
+        <w:t xml:space="preserve">    crc:uint16;</w:t>
+      </w:r>
+    </w:p>
+    <w:p>
+      <w:pPr>
+        <w:rPr>
+          <w:b/>
+        </w:rPr>
+      </w:pPr>
+      <w:r>
+        <w:rPr>
+          <w:b/>
+        </w:rPr>
+        <w:t xml:space="preserve">    i : Integer;</w:t>
+      </w:r>
+    </w:p>
+    <w:p>
+      <w:pPr>
+        <w:rPr>
+          <w:b/>
+        </w:rPr>
+      </w:pPr>
+    </w:p>
+    <w:p>
+      <w:pPr>
+        <w:rPr>
+          <w:b/>
+        </w:rPr>
+      </w:pPr>
+      <w:r>
+        <w:rPr>
+          <w:b/>
+        </w:rPr>
+        <w:t>begin</w:t>
+      </w:r>
+    </w:p>
+    <w:p>
+      <w:pPr>
+        <w:rPr>
+          <w:b/>
+        </w:rPr>
+      </w:pPr>
+    </w:p>
+    <w:p>
+      <w:pPr>
+        <w:rPr>
+          <w:b/>
+        </w:rPr>
+      </w:pPr>
+      <w:r>
+        <w:rPr>
+          <w:b/>
+        </w:rPr>
+        <w:t xml:space="preserve">    crc := $FFFF;</w:t>
+      </w:r>
+    </w:p>
+    <w:p>
+      <w:pPr>
+        <w:rPr>
+          <w:b/>
+        </w:rPr>
+      </w:pPr>
+      <w:r>
+        <w:rPr>
+          <w:b/>
+        </w:rPr>
+        <w:t xml:space="preserve">    pMsg := aMsg;</w:t>
+      </w:r>
+    </w:p>
+    <w:p>
+      <w:pPr>
+        <w:rPr>
+          <w:b/>
+        </w:rPr>
+      </w:pPr>
+      <w:r>
+        <w:rPr>
+          <w:b/>
+        </w:rPr>
+        <w:t xml:space="preserve">    for I := 1 to MsgLength do</w:t>
+      </w:r>
+    </w:p>
+    <w:p>
+      <w:pPr>
+        <w:rPr>
+          <w:b/>
+        </w:rPr>
+      </w:pPr>
+      <w:r>
+        <w:rPr>
+          <w:b/>
+        </w:rPr>
+        <w:t xml:space="preserve">    begin</w:t>
+      </w:r>
+    </w:p>
+    <w:p>
+      <w:pPr>
+        <w:rPr>
+          <w:b/>
+        </w:rPr>
+      </w:pPr>
+      <w:r>
+        <w:rPr>
+          <w:b/>
+        </w:rPr>
+        <w:t xml:space="preserve">        //* XOR-in next input byte into MSB of crc, that's our new intermediate divident */</w:t>
+      </w:r>
+    </w:p>
+    <w:p>
+      <w:pPr>
+        <w:rPr>
+          <w:b/>
+        </w:rPr>
+      </w:pPr>
+      <w:r>
+        <w:rPr>
+          <w:b/>
+        </w:rPr>
+        <w:t xml:space="preserve">        Index :=  (crc SHR 8) XOR pMsg^;         </w:t>
+      </w:r>
+    </w:p>
+    <w:p>
+      <w:pPr>
+        <w:rPr>
+          <w:b/>
+        </w:rPr>
+      </w:pPr>
+      <w:r>
+        <w:rPr>
+          <w:b/>
+        </w:rPr>
+        <w:t xml:space="preserve">       </w:t>
+      </w:r>
+      <w:r>
+        <w:rPr>
+          <w:b/>
+        </w:rPr>
+        <w:t>INC(pMsg);</w:t>
+      </w:r>
+    </w:p>
+    <w:p>
+      <w:pPr>
+        <w:rPr>
+          <w:b/>
+        </w:rPr>
+      </w:pPr>
+      <w:r>
+        <w:rPr>
+          <w:b/>
+        </w:rPr>
         <w:lastRenderedPageBreak/>
-        <w:t>Gedrag bij stopswitch</w:t>
-      </w:r>
-    </w:p>
-    <w:p>
-      <w:pPr>
-        <w:rPr>
-          <w:lang w:val="nl-NL"/>
-        </w:rPr>
-      </w:pPr>
-      <w:r>
-        <w:rPr>
-          <w:lang w:val="nl-NL"/>
-        </w:rPr>
-        <w:t>Als een stopswitch geraakt is dan wordt het gehele programma</w:t>
-      </w:r>
-      <w:r>
-        <w:rPr>
-          <w:lang w:val="nl-NL"/>
-        </w:rPr>
-        <w:t xml:space="preserve"> en gebufferde commando’s</w:t>
-      </w:r>
-      <w:r>
-        <w:rPr>
-          <w:lang w:val="nl-NL"/>
-        </w:rPr>
-        <w:t xml:space="preserve"> vergeten. Alle parameters uit tabel 1 zoals stappen per omwenteling</w:t>
-      </w:r>
-      <w:r>
-        <w:rPr>
-          <w:lang w:val="nl-NL"/>
-        </w:rPr>
-        <w:t>, maximale snelheid etc.</w:t>
-      </w:r>
-      <w:r>
-        <w:rPr>
-          <w:lang w:val="nl-NL"/>
-        </w:rPr>
-        <w:t xml:space="preserve"> moeten opnieuw gestuurd worden.</w:t>
-      </w:r>
-    </w:p>
-    <w:p>
-      <w:pPr>
-        <w:rPr>
-          <w:lang w:val="nl-NL"/>
-        </w:rPr>
-      </w:pPr>
-    </w:p>
-    <w:p>
-      <w:pPr>
-        <w:rPr>
-          <w:b/>
-          <w:lang w:val="nl-NL"/>
-        </w:rPr>
-      </w:pPr>
-      <w:r>
-        <w:rPr>
-          <w:b/>
-          <w:lang w:val="nl-NL"/>
-        </w:rPr>
-        <w:t>CRC routine in Delphi</w:t>
-      </w:r>
-    </w:p>
-    <w:p>
-      <w:pPr>
-        <w:rPr>
-          <w:b/>
-        </w:rPr>
-      </w:pPr>
-      <w:r>
-        <w:rPr>
-          <w:b/>
-        </w:rPr>
-        <w:t>VAR crctable16 : array [0..255] of uInt16;</w:t>
-      </w:r>
-    </w:p>
-    <w:p>
-      <w:pPr>
-        <w:rPr>
-          <w:b/>
-        </w:rPr>
-      </w:pPr>
-      <w:r>
-        <w:rPr>
-          <w:b/>
-        </w:rPr>
-        <w:t>const generator:uInt16  = $1021;</w:t>
-      </w:r>
-    </w:p>
-    <w:p>
-      <w:pPr>
-        <w:rPr>
-          <w:b/>
-        </w:rPr>
-      </w:pPr>
-    </w:p>
-    <w:p>
-      <w:pPr>
-        <w:rPr>
-          <w:b/>
-        </w:rPr>
-      </w:pPr>
-    </w:p>
-    <w:p>
-      <w:pPr>
-        <w:rPr>
-          <w:b/>
-        </w:rPr>
-      </w:pPr>
-      <w:r>
-        <w:rPr>
-          <w:b/>
-        </w:rPr>
-        <w:t>function CRC_CCITT(aMsg:pointer;  MsgLength:integer ): boolean;</w:t>
-      </w:r>
-    </w:p>
-    <w:p>
-      <w:pPr>
-        <w:rPr>
-          <w:b/>
-        </w:rPr>
-      </w:pPr>
-      <w:r>
-        <w:rPr>
-          <w:b/>
-        </w:rPr>
-        <w:t>VAR Index:byte;</w:t>
-      </w:r>
-    </w:p>
-    <w:p>
-      <w:pPr>
-        <w:rPr>
-          <w:b/>
-        </w:rPr>
-      </w:pPr>
-      <w:r>
-        <w:rPr>
-          <w:b/>
-        </w:rPr>
-        <w:t xml:space="preserve">    pMsg : PByte;</w:t>
-      </w:r>
-    </w:p>
-    <w:p>
-      <w:pPr>
-        <w:rPr>
-          <w:b/>
-        </w:rPr>
-      </w:pPr>
-      <w:r>
-        <w:rPr>
-          <w:b/>
-        </w:rPr>
-        <w:t xml:space="preserve">    crc:uint16;</w:t>
-      </w:r>
-    </w:p>
-    <w:p>
-      <w:pPr>
-        <w:rPr>
-          <w:b/>
-        </w:rPr>
-      </w:pPr>
-      <w:r>
-        <w:rPr>
-          <w:b/>
-        </w:rPr>
-        <w:t xml:space="preserve">    i : Integer;</w:t>
+        <w:t xml:space="preserve">        //* Shift out the MSB used for division per lookuptable and XOR with the remainder */</w:t>
+      </w:r>
+    </w:p>
+    <w:p>
+      <w:pPr>
+        <w:rPr>
+          <w:b/>
+        </w:rPr>
+      </w:pPr>
+      <w:r>
+        <w:rPr>
+          <w:b/>
+        </w:rPr>
+        <w:t xml:space="preserve">        crc := uInt16((crc SHL 8) XOR crctable16[Index]);</w:t>
+      </w:r>
+    </w:p>
+    <w:p>
+      <w:pPr>
+        <w:rPr>
+          <w:b/>
+        </w:rPr>
+      </w:pPr>
+      <w:r>
+        <w:rPr>
+          <w:b/>
+        </w:rPr>
+        <w:t xml:space="preserve">    end;</w:t>
+      </w:r>
+    </w:p>
+    <w:p>
+      <w:pPr>
+        <w:rPr>
+          <w:b/>
+        </w:rPr>
+      </w:pPr>
+      <w:r>
+        <w:rPr>
+          <w:b/>
+        </w:rPr>
+        <w:t xml:space="preserve">    pMsg^ :=Hi(crc);</w:t>
+      </w:r>
+    </w:p>
+    <w:p>
+      <w:pPr>
+        <w:rPr>
+          <w:b/>
+        </w:rPr>
+      </w:pPr>
+      <w:r>
+        <w:rPr>
+          <w:b/>
+        </w:rPr>
+        <w:t xml:space="preserve">    inc(pMsg);</w:t>
+      </w:r>
+    </w:p>
+    <w:p>
+      <w:pPr>
+        <w:rPr>
+          <w:b/>
+        </w:rPr>
+      </w:pPr>
+      <w:r>
+        <w:rPr>
+          <w:b/>
+        </w:rPr>
+        <w:t xml:space="preserve">    pMsg^ :=Lo(crc);</w:t>
+      </w:r>
+    </w:p>
+    <w:p>
+      <w:pPr>
+        <w:rPr>
+          <w:b/>
+        </w:rPr>
+      </w:pPr>
+      <w:r>
+        <w:rPr>
+          <w:b/>
+        </w:rPr>
+        <w:t xml:space="preserve">    // If we are generating a CRC on a message that already includes a CRC, and if the message was received without error, the new CRC will be 0x00 and this fuction will return '0'. */</w:t>
+      </w:r>
+    </w:p>
+    <w:p>
+      <w:pPr>
+        <w:rPr>
+          <w:b/>
+        </w:rPr>
+      </w:pPr>
+      <w:r>
+        <w:rPr>
+          <w:b/>
+        </w:rPr>
+        <w:t xml:space="preserve">    if crc=0 then</w:t>
+      </w:r>
+    </w:p>
+    <w:p>
+      <w:pPr>
+        <w:rPr>
+          <w:b/>
+        </w:rPr>
+      </w:pPr>
+      <w:r>
+        <w:rPr>
+          <w:b/>
+        </w:rPr>
+        <w:t xml:space="preserve">      Result := true</w:t>
+      </w:r>
+    </w:p>
+    <w:p>
+      <w:pPr>
+        <w:rPr>
+          <w:b/>
+        </w:rPr>
+      </w:pPr>
+      <w:r>
+        <w:rPr>
+          <w:b/>
+        </w:rPr>
+        <w:t xml:space="preserve">    else</w:t>
+      </w:r>
+    </w:p>
+    <w:p>
+      <w:pPr>
+        <w:rPr>
+          <w:b/>
+        </w:rPr>
+      </w:pPr>
+      <w:r>
+        <w:rPr>
+          <w:b/>
+        </w:rPr>
+        <w:t xml:space="preserve">      Result := false;</w:t>
+      </w:r>
+    </w:p>
+    <w:p>
+      <w:pPr>
+        <w:rPr>
+          <w:b/>
+        </w:rPr>
+      </w:pPr>
+      <w:r>
+        <w:rPr>
+          <w:b/>
+        </w:rPr>
+        <w:t>end;</w:t>
+      </w:r>
+    </w:p>
+    <w:p>
+      <w:pPr>
+        <w:rPr>
+          <w:b/>
+        </w:rPr>
+      </w:pPr>
+    </w:p>
+    <w:p>
+      <w:pPr>
+        <w:rPr>
+          <w:b/>
+        </w:rPr>
+      </w:pPr>
+      <w:r>
+        <w:rPr>
+          <w:b/>
+        </w:rPr>
+        <w:t>procedure generate_table;</w:t>
+      </w:r>
+    </w:p>
+    <w:p>
+      <w:pPr>
+        <w:rPr>
+          <w:b/>
+        </w:rPr>
+      </w:pPr>
+      <w:r>
+        <w:rPr>
+          <w:b/>
+        </w:rPr>
+        <w:t>VAR</w:t>
+      </w:r>
+    </w:p>
+    <w:p>
+      <w:pPr>
+        <w:rPr>
+          <w:b/>
+        </w:rPr>
+      </w:pPr>
+      <w:r>
+        <w:rPr>
+          <w:b/>
+        </w:rPr>
+        <w:t>divident : integer;</w:t>
+      </w:r>
+    </w:p>
+    <w:p>
+      <w:pPr>
+        <w:rPr>
+          <w:b/>
+        </w:rPr>
+      </w:pPr>
+      <w:r>
+        <w:rPr>
+          <w:b/>
+        </w:rPr>
+        <w:t>curbyte : uInt16;</w:t>
+      </w:r>
+    </w:p>
+    <w:p>
+      <w:pPr>
+        <w:rPr>
+          <w:b/>
+        </w:rPr>
+      </w:pPr>
+      <w:r>
+        <w:rPr>
+          <w:b/>
+        </w:rPr>
+        <w:t>bit : byte;</w:t>
       </w:r>
     </w:p>
     <w:p>
@@ -3433,44 +3770,24 @@
           <w:b/>
         </w:rPr>
       </w:pPr>
-    </w:p>
-    <w:p>
-      <w:pPr>
-        <w:rPr>
-          <w:b/>
-        </w:rPr>
-      </w:pPr>
-      <w:r>
-        <w:rPr>
-          <w:b/>
-        </w:rPr>
-        <w:t xml:space="preserve">    crc := $FFFF;</w:t>
-      </w:r>
-    </w:p>
-    <w:p>
-      <w:pPr>
-        <w:rPr>
-          <w:b/>
-        </w:rPr>
-      </w:pPr>
-      <w:r>
-        <w:rPr>
-          <w:b/>
-        </w:rPr>
-        <w:t xml:space="preserve">    pMsg := aMsg;</w:t>
-      </w:r>
-    </w:p>
-    <w:p>
-      <w:pPr>
-        <w:rPr>
-          <w:b/>
-        </w:rPr>
-      </w:pPr>
-      <w:r>
-        <w:rPr>
-          <w:b/>
-        </w:rPr>
-        <w:t xml:space="preserve">    for I := 1 to MsgLength do</w:t>
+      <w:r>
+        <w:rPr>
+          <w:b/>
+        </w:rPr>
+        <w:t>{$R-}</w:t>
+      </w:r>
+    </w:p>
+    <w:p>
+      <w:pPr>
+        <w:rPr>
+          <w:b/>
+        </w:rPr>
+      </w:pPr>
+      <w:r>
+        <w:rPr>
+          <w:b/>
+        </w:rPr>
+        <w:t xml:space="preserve">    for divident := 0 to 255 do//* iterate over all possible input byte values 0 - 255 */</w:t>
       </w:r>
     </w:p>
     <w:p>
@@ -3496,338 +3813,6 @@
         <w:rPr>
           <w:b/>
         </w:rPr>
-        <w:t xml:space="preserve">        //* XOR-in next input byte into MSB of crc, that's our new intermediate divident */</w:t>
-      </w:r>
-    </w:p>
-    <w:p>
-      <w:pPr>
-        <w:rPr>
-          <w:b/>
-        </w:rPr>
-      </w:pPr>
-      <w:r>
-        <w:rPr>
-          <w:b/>
-        </w:rPr>
-        <w:t xml:space="preserve">        Index :=  (crc SHR 8) XOR pMsg^;         </w:t>
-      </w:r>
-    </w:p>
-    <w:p>
-      <w:pPr>
-        <w:rPr>
-          <w:b/>
-        </w:rPr>
-      </w:pPr>
-      <w:r>
-        <w:rPr>
-          <w:b/>
-        </w:rPr>
-        <w:t xml:space="preserve">       </w:t>
-      </w:r>
-      <w:r>
-        <w:rPr>
-          <w:b/>
-        </w:rPr>
-        <w:t>INC(pMsg);</w:t>
-      </w:r>
-    </w:p>
-    <w:p>
-      <w:pPr>
-        <w:rPr>
-          <w:b/>
-        </w:rPr>
-      </w:pPr>
-      <w:r>
-        <w:rPr>
-          <w:b/>
-        </w:rPr>
-        <w:t xml:space="preserve">        //* Shift out the MSB used for division per lookuptable and XOR with the remainder */</w:t>
-      </w:r>
-    </w:p>
-    <w:p>
-      <w:pPr>
-        <w:rPr>
-          <w:b/>
-        </w:rPr>
-      </w:pPr>
-      <w:r>
-        <w:rPr>
-          <w:b/>
-        </w:rPr>
-        <w:t xml:space="preserve">        crc := uInt16((crc SHL 8) XOR crctable16[Index]);</w:t>
-      </w:r>
-    </w:p>
-    <w:p>
-      <w:pPr>
-        <w:rPr>
-          <w:b/>
-        </w:rPr>
-      </w:pPr>
-      <w:r>
-        <w:rPr>
-          <w:b/>
-        </w:rPr>
-        <w:t xml:space="preserve">    end;</w:t>
-      </w:r>
-    </w:p>
-    <w:p>
-      <w:pPr>
-        <w:rPr>
-          <w:b/>
-        </w:rPr>
-      </w:pPr>
-      <w:r>
-        <w:rPr>
-          <w:b/>
-        </w:rPr>
-        <w:t xml:space="preserve">    pMsg^ :=Hi(crc);</w:t>
-      </w:r>
-    </w:p>
-    <w:p>
-      <w:pPr>
-        <w:rPr>
-          <w:b/>
-        </w:rPr>
-      </w:pPr>
-      <w:r>
-        <w:rPr>
-          <w:b/>
-        </w:rPr>
-        <w:t xml:space="preserve">    inc(pMsg);</w:t>
-      </w:r>
-    </w:p>
-    <w:p>
-      <w:pPr>
-        <w:rPr>
-          <w:b/>
-        </w:rPr>
-      </w:pPr>
-      <w:r>
-        <w:rPr>
-          <w:b/>
-        </w:rPr>
-        <w:t xml:space="preserve">    pMsg^ :=Lo(crc);</w:t>
-      </w:r>
-    </w:p>
-    <w:p>
-      <w:pPr>
-        <w:rPr>
-          <w:b/>
-        </w:rPr>
-      </w:pPr>
-      <w:r>
-        <w:rPr>
-          <w:b/>
-        </w:rPr>
-        <w:t xml:space="preserve">    // If we are generating a CRC on a message that already includes a CRC, and if the message was received without error, the new CRC will be 0x00 and this fuction will return '0'. */</w:t>
-      </w:r>
-    </w:p>
-    <w:p>
-      <w:pPr>
-        <w:rPr>
-          <w:b/>
-        </w:rPr>
-      </w:pPr>
-      <w:r>
-        <w:rPr>
-          <w:b/>
-        </w:rPr>
-        <w:t xml:space="preserve">    if crc=0 then</w:t>
-      </w:r>
-    </w:p>
-    <w:p>
-      <w:pPr>
-        <w:rPr>
-          <w:b/>
-        </w:rPr>
-      </w:pPr>
-      <w:r>
-        <w:rPr>
-          <w:b/>
-        </w:rPr>
-        <w:t xml:space="preserve">      Result := true</w:t>
-      </w:r>
-    </w:p>
-    <w:p>
-      <w:pPr>
-        <w:rPr>
-          <w:b/>
-        </w:rPr>
-      </w:pPr>
-      <w:r>
-        <w:rPr>
-          <w:b/>
-        </w:rPr>
-        <w:t xml:space="preserve">    else</w:t>
-      </w:r>
-    </w:p>
-    <w:p>
-      <w:pPr>
-        <w:rPr>
-          <w:b/>
-        </w:rPr>
-      </w:pPr>
-      <w:r>
-        <w:rPr>
-          <w:b/>
-        </w:rPr>
-        <w:t xml:space="preserve">      Result := false;</w:t>
-      </w:r>
-    </w:p>
-    <w:p>
-      <w:pPr>
-        <w:rPr>
-          <w:b/>
-        </w:rPr>
-      </w:pPr>
-      <w:r>
-        <w:rPr>
-          <w:b/>
-        </w:rPr>
-        <w:t>end;</w:t>
-      </w:r>
-    </w:p>
-    <w:p>
-      <w:pPr>
-        <w:rPr>
-          <w:b/>
-        </w:rPr>
-      </w:pPr>
-    </w:p>
-    <w:p>
-      <w:pPr>
-        <w:rPr>
-          <w:b/>
-        </w:rPr>
-      </w:pPr>
-      <w:r>
-        <w:rPr>
-          <w:b/>
-        </w:rPr>
-        <w:t>procedure generate_table;</w:t>
-      </w:r>
-    </w:p>
-    <w:p>
-      <w:pPr>
-        <w:rPr>
-          <w:b/>
-        </w:rPr>
-      </w:pPr>
-      <w:r>
-        <w:rPr>
-          <w:b/>
-        </w:rPr>
-        <w:t>VAR</w:t>
-      </w:r>
-    </w:p>
-    <w:p>
-      <w:pPr>
-        <w:rPr>
-          <w:b/>
-        </w:rPr>
-      </w:pPr>
-      <w:r>
-        <w:rPr>
-          <w:b/>
-        </w:rPr>
-        <w:t>divident : integer;</w:t>
-      </w:r>
-    </w:p>
-    <w:p>
-      <w:pPr>
-        <w:rPr>
-          <w:b/>
-        </w:rPr>
-      </w:pPr>
-      <w:r>
-        <w:rPr>
-          <w:b/>
-        </w:rPr>
-        <w:t>curbyte : uInt16;</w:t>
-      </w:r>
-    </w:p>
-    <w:p>
-      <w:pPr>
-        <w:rPr>
-          <w:b/>
-        </w:rPr>
-      </w:pPr>
-      <w:r>
-        <w:rPr>
-          <w:b/>
-        </w:rPr>
-        <w:t>bit : byte;</w:t>
-      </w:r>
-    </w:p>
-    <w:p>
-      <w:pPr>
-        <w:rPr>
-          <w:b/>
-        </w:rPr>
-      </w:pPr>
-    </w:p>
-    <w:p>
-      <w:pPr>
-        <w:rPr>
-          <w:b/>
-        </w:rPr>
-      </w:pPr>
-      <w:r>
-        <w:rPr>
-          <w:b/>
-        </w:rPr>
-        <w:t>begin</w:t>
-      </w:r>
-    </w:p>
-    <w:p>
-      <w:pPr>
-        <w:rPr>
-          <w:b/>
-        </w:rPr>
-      </w:pPr>
-      <w:r>
-        <w:rPr>
-          <w:b/>
-        </w:rPr>
-        <w:t>{$R-}</w:t>
-      </w:r>
-    </w:p>
-    <w:p>
-      <w:pPr>
-        <w:rPr>
-          <w:b/>
-        </w:rPr>
-      </w:pPr>
-      <w:r>
-        <w:rPr>
-          <w:b/>
-        </w:rPr>
-        <w:t xml:space="preserve">    for divident := 0 to 255 do//* iterate over all possible input byte values 0 - 255 */</w:t>
-      </w:r>
-    </w:p>
-    <w:p>
-      <w:pPr>
-        <w:rPr>
-          <w:b/>
-        </w:rPr>
-      </w:pPr>
-      <w:r>
-        <w:rPr>
-          <w:b/>
-        </w:rPr>
-        <w:t xml:space="preserve">    begin</w:t>
-      </w:r>
-    </w:p>
-    <w:p>
-      <w:pPr>
-        <w:rPr>
-          <w:b/>
-        </w:rPr>
-      </w:pPr>
-      <w:r>
-        <w:rPr>
-          <w:b/>
-        </w:rPr>
         <w:t xml:space="preserve">        curByte := uInt16(divident) SHL 8; //* move divident byte into MSB of 16Bit CRC */</w:t>
       </w:r>
     </w:p>
@@ -3854,6 +3839,7 @@
         <w:rPr>
           <w:b/>
         </w:rPr>
+        <w:lastRenderedPageBreak/>
         <w:t xml:space="preserve">        begin</w:t>
       </w:r>
     </w:p>
@@ -4117,6 +4103,9 @@
     <w:p>
       <w:pPr>
         <w:pStyle w:val="CommentText"/>
+        <w:rPr>
+          <w:lang w:val="nl-NL"/>
+        </w:rPr>
       </w:pPr>
       <w:r>
         <w:rPr>
@@ -4127,31 +4116,88 @@
       <w:r>
         <w:rPr>
           <w:noProof/>
-        </w:rPr>
-        <w:t>Cyclic reduncac</w:t>
-      </w:r>
-      <w:r>
+          <w:lang w:val="nl-NL"/>
+        </w:rPr>
+        <w:t>Cyclic reduncacy check</w:t>
+      </w:r>
+    </w:p>
+  </w:comment>
+  <w:comment w:id="1" w:author="Patrick Sevat" w:date="2016-11-18T15:02:00Z" w:initials="PS">
+    <w:p>
+      <w:pPr>
+        <w:pStyle w:val="CommentText"/>
         <w:rPr>
           <w:noProof/>
-        </w:rPr>
-        <w:t>y</w:t>
+          <w:lang w:val="nl-NL"/>
+        </w:rPr>
+      </w:pPr>
+      <w:r>
+        <w:rPr>
+          <w:rStyle w:val="CommentReference"/>
+        </w:rPr>
+        <w:annotationRef/>
       </w:r>
       <w:r>
         <w:rPr>
           <w:noProof/>
-        </w:rPr>
-        <w:t xml:space="preserve"> check</w:t>
+          <w:lang w:val="nl-NL"/>
+        </w:rPr>
+        <w:t xml:space="preserve">Dit is nodig als je tegen een stop switch aanloopt. </w:t>
+      </w:r>
+    </w:p>
+    <w:p>
+      <w:pPr>
+        <w:pStyle w:val="CommentText"/>
+        <w:rPr>
+          <w:lang w:val="nl-NL"/>
+        </w:rPr>
+      </w:pPr>
+      <w:r>
+        <w:rPr>
+          <w:noProof/>
+          <w:lang w:val="nl-NL"/>
+        </w:rPr>
+        <w:t>Scenario 1: - Bij onboarding weet je nog niet welke kant je op gaat, als je de non-home stopswitch raakt dan moet je dit commando sturen om de stappenmotor vrij te geven en</w:t>
+      </w:r>
+      <w:r>
+        <w:rPr>
+          <w:noProof/>
+          <w:lang w:val="nl-NL"/>
+        </w:rPr>
+        <w:t xml:space="preserve"> manueel de stang naar start positie te draaien</w:t>
       </w:r>
     </w:p>
   </w:comment>
-  <w:comment w:id="2" w:author="Patrick Sevat" w:date="2016-11-18T15:02:00Z" w:initials="PS">
+  <w:comment w:id="2" w:author="Patrick Sevat" w:date="2016-11-18T15:11:00Z" w:initials="PS">
     <w:p>
       <w:pPr>
         <w:pStyle w:val="CommentText"/>
         <w:rPr>
+          <w:lang w:val="nl-NL"/>
+        </w:rPr>
+      </w:pPr>
+      <w:r>
+        <w:rPr>
+          <w:rStyle w:val="CommentReference"/>
+        </w:rPr>
+        <w:annotationRef/>
+      </w:r>
+      <w:r>
+        <w:rPr>
           <w:noProof/>
           <w:lang w:val="nl-NL"/>
         </w:rPr>
+        <w:t>Timeout, hoeft niet gebruikt te worden. Timeout is er sowieso al tot het moment dat user de volgende stap uitvoert</w:t>
+      </w:r>
+    </w:p>
+  </w:comment>
+  <w:comment w:id="3" w:author="Patrick Sevat" w:date="2016-11-18T15:13:00Z" w:initials="PS">
+    <w:p>
+      <w:pPr>
+        <w:pStyle w:val="CommentText"/>
+        <w:rPr>
+          <w:lang w:val="nl-NL"/>
+        </w:rPr>
       </w:pPr>
       <w:r>
         <w:rPr>
@@ -4164,82 +4210,11 @@
           <w:noProof/>
           <w:lang w:val="nl-NL"/>
         </w:rPr>
-        <w:t xml:space="preserve">Dit is nodig als je tegen een stop switch aanloopt. </w:t>
-      </w:r>
-    </w:p>
-    <w:p>
-      <w:pPr>
-        <w:pStyle w:val="CommentText"/>
-        <w:rPr>
-          <w:lang w:val="nl-NL"/>
-        </w:rPr>
-      </w:pPr>
-      <w:r>
-        <w:rPr>
-          <w:noProof/>
-          <w:lang w:val="nl-NL"/>
-        </w:rPr>
-        <w:t>Scenario 1: - Bij onboarding weet je nog niet welke kant je op gaat, als je de non-home stopswitch raakt dan moet je dit commando sturen om de stappenmotor vrij te geven en manueel de stang naar start positie te draaien</w:t>
+        <w:t>Bewegingssnelheid. Hoeft niet gebruikt te worden is voor 3d frezen</w:t>
       </w:r>
     </w:p>
   </w:comment>
-  <w:comment w:id="3" w:author="Patrick Sevat" w:date="2016-11-18T15:11:00Z" w:initials="PS">
-    <w:p>
-      <w:pPr>
-        <w:pStyle w:val="CommentText"/>
-      </w:pPr>
-      <w:r>
-        <w:rPr>
-          <w:rStyle w:val="CommentReference"/>
-        </w:rPr>
-        <w:annotationRef/>
-      </w:r>
-      <w:r>
-        <w:rPr>
-          <w:noProof/>
-        </w:rPr>
-        <w:t>Timeout, hoeft niet gebruikt te worden. Timeout is er sowieso al tot het moment dat user de volgende stap uitvoert</w:t>
-      </w:r>
-    </w:p>
-  </w:comment>
-  <w:comment w:id="4" w:author="Patrick Sevat" w:date="2016-11-18T15:13:00Z" w:initials="PS">
-    <w:p>
-      <w:pPr>
-        <w:pStyle w:val="CommentText"/>
-        <w:rPr>
-          <w:lang w:val="nl-NL"/>
-        </w:rPr>
-      </w:pPr>
-      <w:r>
-        <w:rPr>
-          <w:rStyle w:val="CommentReference"/>
-        </w:rPr>
-        <w:annotationRef/>
-      </w:r>
-      <w:r>
-        <w:rPr>
-          <w:noProof/>
-          <w:lang w:val="nl-NL"/>
-        </w:rPr>
-        <w:t>Bewegingssnelheid. Hoeft niet gebruikt te worde</w:t>
-      </w:r>
-      <w:r>
-        <w:rPr>
-          <w:noProof/>
-          <w:lang w:val="nl-NL"/>
-        </w:rPr>
-        <w:t>n is voor 3</w:t>
-      </w:r>
-      <w:r>
-        <w:rPr>
-          <w:noProof/>
-          <w:lang w:val="nl-NL"/>
-        </w:rPr>
-        <w:t>d frezen</w:t>
-      </w:r>
-    </w:p>
-  </w:comment>
-  <w:comment w:id="5" w:author="Patrick Sevat" w:date="2016-11-18T15:15:00Z" w:initials="PS">
+  <w:comment w:id="4" w:author="Patrick Sevat" w:date="2016-11-18T15:15:00Z" w:initials="PS">
     <w:p>
       <w:pPr>
         <w:pStyle w:val="CommentText"/>
@@ -5426,7 +5401,7 @@
 </file>
 
 <file path=customXml/itemProps1.xml><?xml version="1.0" encoding="utf-8"?>
-<ds:datastoreItem xmlns:ds="http://schemas.openxmlformats.org/officeDocument/2006/customXml" ds:itemID="{34126B9C-F08D-4ED3-ADC4-ADF6E46F7A25}">
+<ds:datastoreItem xmlns:ds="http://schemas.openxmlformats.org/officeDocument/2006/customXml" ds:itemID="{F6A9E46B-D404-4C89-8203-20AE47EADD42}">
   <ds:schemaRefs>
     <ds:schemaRef ds:uri="http://schemas.openxmlformats.org/officeDocument/2006/bibliography"/>
   </ds:schemaRefs>

</xml_diff>